<commit_message>
feat(main): add files lab-08
</commit_message>
<xml_diff>
--- a/labs/lab08/report/report.docx
+++ b/labs/lab08/report/report.docx
@@ -65,19 +65,19 @@
         <w:pStyle w:val="Author"/>
       </w:pPr>
       <w:r>
-        <w:t xml:space="preserve">Андрюшин</w:t>
+        <w:t xml:space="preserve">Павличенко</w:t>
       </w:r>
       <w:r>
         <w:t xml:space="preserve"> </w:t>
       </w:r>
       <w:r>
-        <w:t xml:space="preserve">Никита</w:t>
+        <w:t xml:space="preserve">Родион</w:t>
       </w:r>
       <w:r>
         <w:t xml:space="preserve"> </w:t>
       </w:r>
       <w:r>
-        <w:t xml:space="preserve">Сергеевич</w:t>
+        <w:t xml:space="preserve">Андреевич</w:t>
       </w:r>
     </w:p>
     <w:sdt>
@@ -988,7 +988,7 @@
     </w:p>
     <w:p>
       <w:pPr>
-        <w:pStyle w:val="CaptionedFigure"/>
+        <w:pStyle w:val="BodyText"/>
       </w:pPr>
       <w:r>
         <w:drawing>
@@ -1032,19 +1032,9 @@
           </wp:inline>
         </w:drawing>
       </w:r>
-    </w:p>
-    <w:p>
-      <w:pPr>
-        <w:pStyle w:val="ImageCaption"/>
-      </w:pPr>
-      <w:r>
-        <w:t xml:space="preserve">Сборка программы из файла lab8-2.asm и её запуск</w:t>
-      </w:r>
-    </w:p>
-    <w:p>
-      <w:pPr>
-        <w:pStyle w:val="BodyText"/>
-      </w:pPr>
+      <w:r>
+        <w:t xml:space="preserve"> </w:t>
+      </w:r>
       <w:r>
         <w:t xml:space="preserve">Как видим, он обработал 4 аргумента. Аргументы разделяются пробелом, либо, когда аргумент содержит в себе пробел, обрамляется в кавычки. Создадим третий файл :</w:t>
       </w:r>

</xml_diff>